<commit_message>
moved excel file containing flask api documentation to project_managemetn folder and put a screenshot of the design in the assets folder
</commit_message>
<xml_diff>
--- a/project_journal/assets/s8_assets/flask_basics_quiz.docx
+++ b/project_journal/assets/s8_assets/flask_basics_quiz.docx
@@ -88,23 +88,7 @@
     <w:p/>
     <w:p>
       <w:r>
-        <w:t xml:space="preserve">6. In Flask, what does the </w:t>
-      </w:r>
-      <w:proofErr w:type="gramStart"/>
-      <w:r>
-        <w:t>`@app.route(</w:t>
-      </w:r>
-      <w:proofErr w:type="gramEnd"/>
-      <w:r>
-        <w:t>"/</w:t>
-      </w:r>
-      <w:proofErr w:type="gramStart"/>
-      <w:r>
-        <w:t>")`</w:t>
-      </w:r>
-      <w:proofErr w:type="gramEnd"/>
-      <w:r>
-        <w:t xml:space="preserve"> decorator do?</w:t>
+        <w:t>6. In Flask, what does the `@app.route("/")` decorator do?</w:t>
       </w:r>
     </w:p>
     <w:p/>
@@ -151,22 +135,9 @@
     <w:p/>
     <w:p>
       <w:r>
-        <w:t xml:space="preserve">10. Outline the pros and cons of using Flask for a new project. Under what circumstances would you recommend using Flask, and when might you </w:t>
-      </w:r>
-      <w:proofErr w:type="gramStart"/>
-      <w:r>
-        <w:t>recommend against</w:t>
-      </w:r>
-      <w:proofErr w:type="gramEnd"/>
-      <w:r>
-        <w:t xml:space="preserve"> it?</w:t>
+        <w:t>10. Outline the pros and cons of using Flask for a new project. Under what circumstances would you recommend using Flask, and when might you recommend against it?</w:t>
       </w:r>
     </w:p>
-    <w:p/>
-    <w:p/>
-    <w:p/>
-    <w:p/>
-    <w:p/>
     <w:p/>
     <w:p/>
     <w:p/>
@@ -183,6 +154,7 @@
         <w:pStyle w:val="Heading2"/>
       </w:pPr>
       <w:r>
+        <w:lastRenderedPageBreak/>
         <w:t>Answer Key</w:t>
       </w:r>
     </w:p>

</xml_diff>